<commit_message>
add lab 5 v.3, rework lab 4
</commit_message>
<xml_diff>
--- a/lab4/lab4.docx
+++ b/lab4/lab4.docx
@@ -815,7 +815,17 @@
           <w:sz w:val="28"/>
           <w:szCs w:val="28"/>
         </w:rPr>
-        <w:t xml:space="preserve"> счетов клиентов</w:t>
+        <w:t xml:space="preserve"> счетов к</w:t>
+      </w:r>
+      <w:bookmarkStart w:id="1" w:name="_GoBack"/>
+      <w:bookmarkEnd w:id="1"/>
+      <w:r>
+        <w:rPr>
+          <w:rFonts w:ascii="Times New Roman" w:hAnsi="Times New Roman" w:cs="Times New Roman"/>
+          <w:sz w:val="28"/>
+          <w:szCs w:val="28"/>
+        </w:rPr>
+        <w:t>лиентов</w:t>
       </w:r>
       <w:r>
         <w:rPr>
@@ -1060,6 +1070,17 @@
         </w:rPr>
         <w:t>.</w:t>
       </w:r>
+    </w:p>
+    <w:p>
+      <w:pPr>
+        <w:pStyle w:val="a3"/>
+        <w:jc w:val="both"/>
+        <w:rPr>
+          <w:rFonts w:ascii="Times New Roman" w:hAnsi="Times New Roman" w:cs="Times New Roman"/>
+          <w:sz w:val="28"/>
+          <w:szCs w:val="28"/>
+        </w:rPr>
+      </w:pPr>
     </w:p>
     <w:p>
       <w:pPr>
@@ -1130,6 +1151,14 @@
           <w:szCs w:val="28"/>
         </w:rPr>
       </w:pPr>
+      <w:r>
+        <w:rPr>
+          <w:rFonts w:ascii="Times New Roman" w:hAnsi="Times New Roman" w:cs="Times New Roman"/>
+          <w:sz w:val="28"/>
+          <w:szCs w:val="28"/>
+        </w:rPr>
+        <w:t xml:space="preserve">Рис. 1 </w:t>
+      </w:r>
       <w:r>
         <w:rPr>
           <w:rFonts w:ascii="Times New Roman" w:hAnsi="Times New Roman" w:cs="Times New Roman"/>
@@ -1190,16 +1219,14 @@
           </wp:inline>
         </w:drawing>
       </w:r>
-    </w:p>
-    <w:p>
-      <w:pPr>
-        <w:jc w:val="center"/>
-        <w:rPr>
-          <w:rFonts w:ascii="Times New Roman" w:hAnsi="Times New Roman" w:cs="Times New Roman"/>
-          <w:sz w:val="28"/>
-          <w:szCs w:val="28"/>
-        </w:rPr>
-      </w:pPr>
+      <w:r>
+        <w:rPr>
+          <w:rFonts w:ascii="Times New Roman" w:hAnsi="Times New Roman" w:cs="Times New Roman"/>
+          <w:sz w:val="28"/>
+          <w:szCs w:val="28"/>
+        </w:rPr>
+        <w:t xml:space="preserve">Рис. 2 </w:t>
+      </w:r>
       <w:r>
         <w:rPr>
           <w:rFonts w:ascii="Times New Roman" w:hAnsi="Times New Roman" w:cs="Times New Roman"/>
@@ -1254,6 +1281,7 @@
           <w:ilvl w:val="0"/>
           <w:numId w:val="3"/>
         </w:numPr>
+        <w:jc w:val="both"/>
         <w:rPr>
           <w:rFonts w:ascii="Times New Roman" w:hAnsi="Times New Roman" w:cs="Times New Roman"/>
           <w:b/>
@@ -1278,6 +1306,7 @@
           <w:ilvl w:val="1"/>
           <w:numId w:val="3"/>
         </w:numPr>
+        <w:jc w:val="both"/>
         <w:rPr>
           <w:rFonts w:ascii="Times New Roman" w:hAnsi="Times New Roman" w:cs="Times New Roman"/>
           <w:b/>
@@ -1315,15 +1344,7 @@
           <w:sz w:val="28"/>
           <w:szCs w:val="28"/>
         </w:rPr>
-        <w:t>Создание и закрытие счетов клиенто</w:t>
-      </w:r>
-      <w:r>
-        <w:rPr>
-          <w:rFonts w:ascii="Times New Roman" w:hAnsi="Times New Roman" w:cs="Times New Roman"/>
-          <w:sz w:val="28"/>
-          <w:szCs w:val="28"/>
-        </w:rPr>
-        <w:t>в</w:t>
+        <w:t>Создание и закрытие счетов клиентов</w:t>
       </w:r>
       <w:proofErr w:type="gramStart"/>
       <w:r>
@@ -1372,6 +1393,7 @@
       <w:pPr>
         <w:pStyle w:val="a3"/>
         <w:ind w:left="792"/>
+        <w:jc w:val="both"/>
         <w:rPr>
           <w:rFonts w:ascii="Times New Roman" w:hAnsi="Times New Roman" w:cs="Times New Roman"/>
           <w:sz w:val="28"/>
@@ -1396,6 +1418,7 @@
           <w:ilvl w:val="0"/>
           <w:numId w:val="4"/>
         </w:numPr>
+        <w:jc w:val="both"/>
         <w:rPr>
           <w:rFonts w:ascii="Times New Roman" w:hAnsi="Times New Roman" w:cs="Times New Roman"/>
           <w:sz w:val="28"/>
@@ -1414,6 +1437,7 @@
     <w:p>
       <w:pPr>
         <w:ind w:left="708"/>
+        <w:jc w:val="both"/>
         <w:rPr>
           <w:rFonts w:ascii="Times New Roman" w:hAnsi="Times New Roman" w:cs="Times New Roman"/>
           <w:sz w:val="28"/>
@@ -1436,6 +1460,7 @@
           <w:ilvl w:val="0"/>
           <w:numId w:val="5"/>
         </w:numPr>
+        <w:jc w:val="both"/>
         <w:rPr>
           <w:rFonts w:ascii="Times New Roman" w:hAnsi="Times New Roman" w:cs="Times New Roman"/>
           <w:sz w:val="28"/>
@@ -1455,6 +1480,7 @@
       <w:pPr>
         <w:pStyle w:val="a3"/>
         <w:ind w:left="1428"/>
+        <w:jc w:val="both"/>
         <w:rPr>
           <w:rFonts w:ascii="Times New Roman" w:hAnsi="Times New Roman" w:cs="Times New Roman"/>
           <w:sz w:val="28"/>
@@ -1469,6 +1495,7 @@
           <w:ilvl w:val="1"/>
           <w:numId w:val="3"/>
         </w:numPr>
+        <w:jc w:val="both"/>
         <w:rPr>
           <w:rFonts w:ascii="Times New Roman" w:hAnsi="Times New Roman" w:cs="Times New Roman"/>
           <w:b/>
@@ -1555,6 +1582,7 @@
       <w:pPr>
         <w:pStyle w:val="a3"/>
         <w:ind w:left="792"/>
+        <w:jc w:val="both"/>
         <w:rPr>
           <w:rFonts w:ascii="Times New Roman" w:hAnsi="Times New Roman" w:cs="Times New Roman"/>
           <w:sz w:val="28"/>
@@ -1579,6 +1607,7 @@
           <w:ilvl w:val="0"/>
           <w:numId w:val="5"/>
         </w:numPr>
+        <w:jc w:val="both"/>
         <w:rPr>
           <w:rFonts w:ascii="Times New Roman" w:hAnsi="Times New Roman" w:cs="Times New Roman"/>
           <w:sz w:val="28"/>
@@ -1597,6 +1626,7 @@
     <w:p>
       <w:pPr>
         <w:ind w:left="708"/>
+        <w:jc w:val="both"/>
         <w:rPr>
           <w:rFonts w:ascii="Times New Roman" w:hAnsi="Times New Roman" w:cs="Times New Roman"/>
           <w:sz w:val="28"/>
@@ -1607,19 +1637,19 @@
     <w:p>
       <w:pPr>
         <w:ind w:left="708"/>
-        <w:rPr>
-          <w:rFonts w:ascii="Times New Roman" w:hAnsi="Times New Roman" w:cs="Times New Roman"/>
-          <w:sz w:val="28"/>
-          <w:szCs w:val="28"/>
-        </w:rPr>
-      </w:pPr>
-      <w:r>
-        <w:rPr>
-          <w:rFonts w:ascii="Times New Roman" w:hAnsi="Times New Roman" w:cs="Times New Roman"/>
-          <w:sz w:val="28"/>
-          <w:szCs w:val="28"/>
-        </w:rPr>
-        <w:lastRenderedPageBreak/>
+        <w:jc w:val="both"/>
+        <w:rPr>
+          <w:rFonts w:ascii="Times New Roman" w:hAnsi="Times New Roman" w:cs="Times New Roman"/>
+          <w:sz w:val="28"/>
+          <w:szCs w:val="28"/>
+        </w:rPr>
+      </w:pPr>
+      <w:r>
+        <w:rPr>
+          <w:rFonts w:ascii="Times New Roman" w:hAnsi="Times New Roman" w:cs="Times New Roman"/>
+          <w:sz w:val="28"/>
+          <w:szCs w:val="28"/>
+        </w:rPr>
         <w:t xml:space="preserve">Выходные данные: </w:t>
       </w:r>
     </w:p>
@@ -1630,18 +1660,20 @@
           <w:ilvl w:val="0"/>
           <w:numId w:val="5"/>
         </w:numPr>
-        <w:rPr>
-          <w:rFonts w:ascii="Times New Roman" w:hAnsi="Times New Roman" w:cs="Times New Roman"/>
-          <w:sz w:val="28"/>
-          <w:szCs w:val="28"/>
-        </w:rPr>
-      </w:pPr>
-      <w:r>
-        <w:rPr>
-          <w:rFonts w:ascii="Times New Roman" w:hAnsi="Times New Roman" w:cs="Times New Roman"/>
-          <w:sz w:val="28"/>
-          <w:szCs w:val="28"/>
-        </w:rPr>
+        <w:jc w:val="both"/>
+        <w:rPr>
+          <w:rFonts w:ascii="Times New Roman" w:hAnsi="Times New Roman" w:cs="Times New Roman"/>
+          <w:sz w:val="28"/>
+          <w:szCs w:val="28"/>
+        </w:rPr>
+      </w:pPr>
+      <w:r>
+        <w:rPr>
+          <w:rFonts w:ascii="Times New Roman" w:hAnsi="Times New Roman" w:cs="Times New Roman"/>
+          <w:sz w:val="28"/>
+          <w:szCs w:val="28"/>
+        </w:rPr>
+        <w:lastRenderedPageBreak/>
         <w:t>Выписка по счетам</w:t>
       </w:r>
     </w:p>
@@ -1649,6 +1681,7 @@
       <w:pPr>
         <w:pStyle w:val="a3"/>
         <w:ind w:left="1428"/>
+        <w:jc w:val="both"/>
         <w:rPr>
           <w:rFonts w:ascii="Times New Roman" w:hAnsi="Times New Roman" w:cs="Times New Roman"/>
           <w:sz w:val="28"/>
@@ -1663,6 +1696,7 @@
           <w:ilvl w:val="1"/>
           <w:numId w:val="3"/>
         </w:numPr>
+        <w:jc w:val="both"/>
         <w:rPr>
           <w:rFonts w:ascii="Times New Roman" w:hAnsi="Times New Roman" w:cs="Times New Roman"/>
           <w:b/>
@@ -1757,6 +1791,7 @@
       <w:pPr>
         <w:pStyle w:val="a3"/>
         <w:ind w:left="792"/>
+        <w:jc w:val="both"/>
         <w:rPr>
           <w:rFonts w:ascii="Times New Roman" w:hAnsi="Times New Roman" w:cs="Times New Roman"/>
           <w:sz w:val="28"/>
@@ -1781,6 +1816,7 @@
           <w:ilvl w:val="0"/>
           <w:numId w:val="5"/>
         </w:numPr>
+        <w:jc w:val="both"/>
         <w:rPr>
           <w:rFonts w:ascii="Times New Roman" w:hAnsi="Times New Roman" w:cs="Times New Roman"/>
           <w:sz w:val="28"/>
@@ -1803,6 +1839,7 @@
           <w:ilvl w:val="0"/>
           <w:numId w:val="5"/>
         </w:numPr>
+        <w:jc w:val="both"/>
         <w:rPr>
           <w:rFonts w:ascii="Times New Roman" w:hAnsi="Times New Roman" w:cs="Times New Roman"/>
           <w:sz w:val="28"/>
@@ -1821,6 +1858,7 @@
     <w:p>
       <w:pPr>
         <w:ind w:left="708"/>
+        <w:jc w:val="both"/>
         <w:rPr>
           <w:rFonts w:ascii="Times New Roman" w:hAnsi="Times New Roman" w:cs="Times New Roman"/>
           <w:sz w:val="28"/>
@@ -1843,6 +1881,7 @@
           <w:ilvl w:val="0"/>
           <w:numId w:val="5"/>
         </w:numPr>
+        <w:jc w:val="both"/>
         <w:rPr>
           <w:rFonts w:ascii="Times New Roman" w:hAnsi="Times New Roman" w:cs="Times New Roman"/>
           <w:sz w:val="28"/>
@@ -1865,6 +1904,7 @@
           <w:ilvl w:val="0"/>
           <w:numId w:val="5"/>
         </w:numPr>
+        <w:jc w:val="both"/>
         <w:rPr>
           <w:rFonts w:ascii="Times New Roman" w:hAnsi="Times New Roman" w:cs="Times New Roman"/>
           <w:sz w:val="28"/>
@@ -1887,15 +1927,17 @@
           <w:ilvl w:val="0"/>
           <w:numId w:val="5"/>
         </w:numPr>
-        <w:rPr>
-          <w:rFonts w:ascii="Times New Roman" w:hAnsi="Times New Roman" w:cs="Times New Roman"/>
-          <w:sz w:val="28"/>
-          <w:szCs w:val="28"/>
-        </w:rPr>
-      </w:pPr>
-    </w:p>
-    <w:p>
-      <w:pPr>
+        <w:jc w:val="both"/>
+        <w:rPr>
+          <w:rFonts w:ascii="Times New Roman" w:hAnsi="Times New Roman" w:cs="Times New Roman"/>
+          <w:sz w:val="28"/>
+          <w:szCs w:val="28"/>
+        </w:rPr>
+      </w:pPr>
+    </w:p>
+    <w:p>
+      <w:pPr>
+        <w:jc w:val="both"/>
         <w:rPr>
           <w:rFonts w:ascii="Times New Roman" w:hAnsi="Times New Roman" w:cs="Times New Roman"/>
           <w:b/>
@@ -1920,6 +1962,7 @@
           <w:ilvl w:val="0"/>
           <w:numId w:val="5"/>
         </w:numPr>
+        <w:jc w:val="both"/>
         <w:rPr>
           <w:color w:val="000000"/>
           <w:sz w:val="27"/>
@@ -1942,6 +1985,7 @@
           <w:ilvl w:val="0"/>
           <w:numId w:val="5"/>
         </w:numPr>
+        <w:jc w:val="both"/>
         <w:rPr>
           <w:color w:val="000000"/>
           <w:sz w:val="27"/>
@@ -2046,15 +2090,17 @@
     </w:p>
     <w:p>
       <w:pPr>
-        <w:rPr>
-          <w:rFonts w:ascii="Times New Roman" w:hAnsi="Times New Roman" w:cs="Times New Roman"/>
-          <w:sz w:val="28"/>
-          <w:szCs w:val="28"/>
-        </w:rPr>
-      </w:pPr>
-    </w:p>
-    <w:p>
-      <w:pPr>
+        <w:jc w:val="both"/>
+        <w:rPr>
+          <w:rFonts w:ascii="Times New Roman" w:hAnsi="Times New Roman" w:cs="Times New Roman"/>
+          <w:sz w:val="28"/>
+          <w:szCs w:val="28"/>
+        </w:rPr>
+      </w:pPr>
+    </w:p>
+    <w:p>
+      <w:pPr>
+        <w:jc w:val="both"/>
         <w:rPr>
           <w:rFonts w:ascii="Times New Roman" w:hAnsi="Times New Roman" w:cs="Times New Roman"/>
           <w:b/>
@@ -2074,6 +2120,7 @@
     </w:p>
     <w:p>
       <w:pPr>
+        <w:jc w:val="both"/>
         <w:rPr>
           <w:rFonts w:ascii="Times New Roman" w:hAnsi="Times New Roman" w:cs="Times New Roman"/>
           <w:b/>
@@ -2093,15 +2140,17 @@
     </w:p>
     <w:p>
       <w:pPr>
-        <w:rPr>
-          <w:rFonts w:ascii="Times New Roman" w:hAnsi="Times New Roman" w:cs="Times New Roman"/>
-          <w:sz w:val="28"/>
-          <w:szCs w:val="28"/>
-        </w:rPr>
-      </w:pPr>
-    </w:p>
-    <w:p>
-      <w:pPr>
+        <w:jc w:val="both"/>
+        <w:rPr>
+          <w:rFonts w:ascii="Times New Roman" w:hAnsi="Times New Roman" w:cs="Times New Roman"/>
+          <w:sz w:val="28"/>
+          <w:szCs w:val="28"/>
+        </w:rPr>
+      </w:pPr>
+    </w:p>
+    <w:p>
+      <w:pPr>
+        <w:jc w:val="both"/>
         <w:rPr>
           <w:rFonts w:ascii="Times New Roman" w:hAnsi="Times New Roman" w:cs="Times New Roman"/>
           <w:b/>
@@ -2126,6 +2175,7 @@
           <w:ilvl w:val="0"/>
           <w:numId w:val="6"/>
         </w:numPr>
+        <w:jc w:val="both"/>
         <w:rPr>
           <w:rFonts w:ascii="Times New Roman" w:hAnsi="Times New Roman" w:cs="Times New Roman"/>
           <w:sz w:val="28"/>
@@ -2185,6 +2235,7 @@
           <w:ilvl w:val="0"/>
           <w:numId w:val="6"/>
         </w:numPr>
+        <w:jc w:val="both"/>
         <w:rPr>
           <w:rFonts w:ascii="Times New Roman" w:hAnsi="Times New Roman" w:cs="Times New Roman"/>
           <w:sz w:val="28"/>
@@ -2208,8 +2259,6 @@
         </w:rPr>
         <w:t>Postgres</w:t>
       </w:r>
-      <w:bookmarkStart w:id="1" w:name="_GoBack"/>
-      <w:bookmarkEnd w:id="1"/>
     </w:p>
     <w:p>
       <w:pPr>
@@ -2218,6 +2267,7 @@
           <w:ilvl w:val="0"/>
           <w:numId w:val="6"/>
         </w:numPr>
+        <w:jc w:val="both"/>
         <w:rPr>
           <w:rFonts w:ascii="Times New Roman" w:hAnsi="Times New Roman" w:cs="Times New Roman"/>
           <w:sz w:val="28"/>
@@ -2280,6 +2330,7 @@
           <w:ilvl w:val="0"/>
           <w:numId w:val="6"/>
         </w:numPr>
+        <w:jc w:val="both"/>
         <w:rPr>
           <w:rFonts w:ascii="Times New Roman" w:hAnsi="Times New Roman" w:cs="Times New Roman"/>
           <w:sz w:val="28"/>

</xml_diff>